<commit_message>
Creat Parking Slot table In SQL
</commit_message>
<xml_diff>
--- a/CarPark.docx
+++ b/CarPark.docx
@@ -2838,14 +2838,7 @@
           <w:rFonts w:asciiTheme="majorHAnsi" w:hAnsiTheme="majorHAnsi"/>
           <w:b/>
         </w:rPr>
-        <w:t>Owner</w:t>
-      </w:r>
-      <w:r>
-        <w:rPr>
-          <w:rFonts w:asciiTheme="majorHAnsi" w:hAnsiTheme="majorHAnsi"/>
-          <w:b/>
-        </w:rPr>
-        <w:t xml:space="preserve"> Address</w:t>
+        <w:t>Owner Address</w:t>
       </w:r>
     </w:p>
     <w:tbl>
@@ -3420,13 +3413,7 @@
               <w:rPr>
                 <w:rFonts w:asciiTheme="majorHAnsi" w:hAnsiTheme="majorHAnsi"/>
               </w:rPr>
-              <w:t>N</w:t>
-            </w:r>
-            <w:r>
-              <w:rPr>
-                <w:rFonts w:asciiTheme="majorHAnsi" w:hAnsiTheme="majorHAnsi"/>
-              </w:rPr>
-              <w:t>ot Null</w:t>
+              <w:t>Not Null</w:t>
             </w:r>
           </w:p>
         </w:tc>
@@ -3740,7 +3727,7 @@
               <w:rPr>
                 <w:rFonts w:asciiTheme="majorHAnsi" w:hAnsiTheme="majorHAnsi"/>
               </w:rPr>
-              <w:t>3</w:t>
+              <w:t>4</w:t>
             </w:r>
             <w:r>
               <w:rPr>
@@ -4709,8 +4696,10 @@
               <w:rPr>
                 <w:rFonts w:asciiTheme="majorHAnsi" w:hAnsiTheme="majorHAnsi"/>
               </w:rPr>
-              <w:t>Varchar(50)</w:t>
-            </w:r>
+              <w:t>INT</w:t>
+            </w:r>
+            <w:bookmarkStart w:id="0" w:name="_GoBack"/>
+            <w:bookmarkEnd w:id="0"/>
           </w:p>
         </w:tc>
         <w:tc>
@@ -4727,6 +4716,7 @@
               </w:rPr>
             </w:pPr>
             <w:proofErr w:type="spellStart"/>
+            <w:proofErr w:type="gramStart"/>
             <w:r>
               <w:rPr>
                 <w:rFonts w:asciiTheme="majorHAnsi" w:hAnsiTheme="majorHAnsi"/>
@@ -4734,6 +4724,7 @@
               <w:t>P.k</w:t>
             </w:r>
             <w:proofErr w:type="spellEnd"/>
+            <w:proofErr w:type="gramEnd"/>
           </w:p>
         </w:tc>
       </w:tr>
@@ -5206,8 +5197,6 @@
           <w:docGrid w:linePitch="360"/>
         </w:sectPr>
       </w:pPr>
-      <w:bookmarkStart w:id="0" w:name="_GoBack"/>
-      <w:bookmarkEnd w:id="0"/>
     </w:p>
     <w:p>
       <w:pPr>
@@ -6236,7 +6225,7 @@
 </file>
 
 <file path=customXml/itemProps1.xml><?xml version="1.0" encoding="utf-8"?>
-<ds:datastoreItem xmlns:ds="http://schemas.openxmlformats.org/officeDocument/2006/customXml" ds:itemID="{11F6254E-8900-42C1-B3C1-A41FD658C1D0}">
+<ds:datastoreItem xmlns:ds="http://schemas.openxmlformats.org/officeDocument/2006/customXml" ds:itemID="{601C66E6-D8F8-4899-9BAC-9A4232B4A71C}">
   <ds:schemaRefs>
     <ds:schemaRef ds:uri="http://schemas.openxmlformats.org/officeDocument/2006/bibliography"/>
   </ds:schemaRefs>

</xml_diff>